<commit_message>
refactor: remove line about code-first
</commit_message>
<xml_diff>
--- a/Documentation/Tech_zadanie_Voyago.docx
+++ b/Documentation/Tech_zadanie_Voyago.docx
@@ -1,6 +1,6 @@
 
 <file path=word/document.xml><?xml version="1.0" encoding="utf-8"?>
-<w:document xmlns:wpc="http://schemas.microsoft.com/office/word/2010/wordprocessingCanvas" xmlns:cx="http://schemas.microsoft.com/office/drawing/2014/chartex" xmlns:cx1="http://schemas.microsoft.com/office/drawing/2015/9/8/chartex" xmlns:cx2="http://schemas.microsoft.com/office/drawing/2015/10/21/chartex" xmlns:cx3="http://schemas.microsoft.com/office/drawing/2016/5/9/chartex" xmlns:cx4="http://schemas.microsoft.com/office/drawing/2016/5/10/chartex" xmlns:cx5="http://schemas.microsoft.com/office/drawing/2016/5/11/chartex" xmlns:cx6="http://schemas.microsoft.com/office/drawing/2016/5/12/chartex" xmlns:cx7="http://schemas.microsoft.com/office/drawing/2016/5/13/chartex" xmlns:cx8="http://schemas.microsoft.com/office/drawing/2016/5/14/chartex" xmlns:mc="http://schemas.openxmlformats.org/markup-compatibility/2006" xmlns:aink="http://schemas.microsoft.com/office/drawing/2016/ink" xmlns:am3d="http://schemas.microsoft.com/office/drawing/2017/model3d" xmlns:o="urn:schemas-microsoft-com:office:office" xmlns:r="http://schemas.openxmlformats.org/officeDocument/2006/relationships" xmlns:m="http://schemas.openxmlformats.org/officeDocument/2006/math" xmlns:v="urn:schemas-microsoft-com:vml" xmlns:wp14="http://schemas.microsoft.com/office/word/2010/wordprocessingDrawing" xmlns:wp="http://schemas.openxmlformats.org/drawingml/2006/wordprocessingDrawing" xmlns:w10="urn:schemas-microsoft-com:office:word" xmlns:w="http://schemas.openxmlformats.org/wordprocessingml/2006/main" xmlns:w14="http://schemas.microsoft.com/office/word/2010/wordml" xmlns:w15="http://schemas.microsoft.com/office/word/2012/wordml" xmlns:w16cex="http://schemas.microsoft.com/office/word/2018/wordml/cex" xmlns:w16cid="http://schemas.microsoft.com/office/word/2016/wordml/cid" xmlns:w16="http://schemas.microsoft.com/office/word/2018/wordml" xmlns:w16sdtdh="http://schemas.microsoft.com/office/word/2020/wordml/sdtdatahash" xmlns:w16se="http://schemas.microsoft.com/office/word/2015/wordml/symex" xmlns:wpg="http://schemas.microsoft.com/office/word/2010/wordprocessingGroup" xmlns:wpi="http://schemas.microsoft.com/office/word/2010/wordprocessingInk" xmlns:wne="http://schemas.microsoft.com/office/word/2006/wordml" xmlns:wps="http://schemas.microsoft.com/office/word/2010/wordprocessingShape" mc:Ignorable="w14 w15 w16se w16cid w16 w16cex w16sdtdh wp14">
+<w:document xmlns:wpc="http://schemas.microsoft.com/office/word/2010/wordprocessingCanvas" xmlns:cx="http://schemas.microsoft.com/office/drawing/2014/chartex" xmlns:cx1="http://schemas.microsoft.com/office/drawing/2015/9/8/chartex" xmlns:cx2="http://schemas.microsoft.com/office/drawing/2015/10/21/chartex" xmlns:cx3="http://schemas.microsoft.com/office/drawing/2016/5/9/chartex" xmlns:cx4="http://schemas.microsoft.com/office/drawing/2016/5/10/chartex" xmlns:cx5="http://schemas.microsoft.com/office/drawing/2016/5/11/chartex" xmlns:cx6="http://schemas.microsoft.com/office/drawing/2016/5/12/chartex" xmlns:cx7="http://schemas.microsoft.com/office/drawing/2016/5/13/chartex" xmlns:cx8="http://schemas.microsoft.com/office/drawing/2016/5/14/chartex" xmlns:mc="http://schemas.openxmlformats.org/markup-compatibility/2006" xmlns:aink="http://schemas.microsoft.com/office/drawing/2016/ink" xmlns:am3d="http://schemas.microsoft.com/office/drawing/2017/model3d" xmlns:o="urn:schemas-microsoft-com:office:office" xmlns:oel="http://schemas.microsoft.com/office/2019/extlst" xmlns:r="http://schemas.openxmlformats.org/officeDocument/2006/relationships" xmlns:m="http://schemas.openxmlformats.org/officeDocument/2006/math" xmlns:v="urn:schemas-microsoft-com:vml" xmlns:wp14="http://schemas.microsoft.com/office/word/2010/wordprocessingDrawing" xmlns:wp="http://schemas.openxmlformats.org/drawingml/2006/wordprocessingDrawing" xmlns:w10="urn:schemas-microsoft-com:office:word" xmlns:w="http://schemas.openxmlformats.org/wordprocessingml/2006/main" xmlns:w14="http://schemas.microsoft.com/office/word/2010/wordml" xmlns:w15="http://schemas.microsoft.com/office/word/2012/wordml" xmlns:w16cex="http://schemas.microsoft.com/office/word/2018/wordml/cex" xmlns:w16cid="http://schemas.microsoft.com/office/word/2016/wordml/cid" xmlns:w16="http://schemas.microsoft.com/office/word/2018/wordml" xmlns:w16du="http://schemas.microsoft.com/office/word/2023/wordml/word16du" xmlns:w16sdtdh="http://schemas.microsoft.com/office/word/2020/wordml/sdtdatahash" xmlns:w16sdtfl="http://schemas.microsoft.com/office/word/2024/wordml/sdtformatlock" xmlns:w16se="http://schemas.microsoft.com/office/word/2015/wordml/symex" xmlns:wpg="http://schemas.microsoft.com/office/word/2010/wordprocessingGroup" xmlns:wpi="http://schemas.microsoft.com/office/word/2010/wordprocessingInk" xmlns:wne="http://schemas.microsoft.com/office/word/2006/wordml" xmlns:wps="http://schemas.microsoft.com/office/word/2010/wordprocessingShape" mc:Ignorable="w14 w15 w16se w16cid w16 w16cex w16sdtdh w16sdtfl w16du wp14">
   <w:body>
     <w:p>
       <w:pPr>
@@ -244,7 +244,6 @@
       <w:r>
         <w:t>Сервис для оптимального планирования маршрута по достопримечательностям «</w:t>
       </w:r>
-      <w:proofErr w:type="spellStart"/>
       <w:r>
         <w:rPr>
           <w:color w:val="000000"/>
@@ -252,7 +251,6 @@
         </w:rPr>
         <w:t>Voyago</w:t>
       </w:r>
-      <w:proofErr w:type="spellEnd"/>
       <w:r>
         <w:rPr>
           <w:color w:val="000000"/>
@@ -363,18 +361,8 @@
           <w:sz w:val="28"/>
           <w:szCs w:val="28"/>
         </w:rPr>
-        <w:t xml:space="preserve">У.А. </w:t>
-      </w:r>
-      <w:proofErr w:type="spellStart"/>
-      <w:r>
-        <w:rPr>
-          <w:color w:val="000000"/>
-          <w:sz w:val="28"/>
-          <w:szCs w:val="28"/>
-        </w:rPr>
-        <w:t>Акельева</w:t>
-      </w:r>
-      <w:proofErr w:type="spellEnd"/>
+        <w:t>У.А. Акельева</w:t>
+      </w:r>
     </w:p>
     <w:p>
       <w:pPr>
@@ -490,18 +478,8 @@
           <w:sz w:val="28"/>
           <w:szCs w:val="28"/>
         </w:rPr>
-        <w:t xml:space="preserve">А.С. </w:t>
-      </w:r>
-      <w:proofErr w:type="spellStart"/>
-      <w:r>
-        <w:rPr>
-          <w:color w:val="000000"/>
-          <w:sz w:val="28"/>
-          <w:szCs w:val="28"/>
-        </w:rPr>
-        <w:t>Мосалов</w:t>
-      </w:r>
-      <w:proofErr w:type="spellEnd"/>
+        <w:t>А.С. Мосалов</w:t>
+      </w:r>
     </w:p>
     <w:p>
       <w:pPr>
@@ -6647,14 +6625,12 @@
       <w:pPr>
         <w:pStyle w:val="ac"/>
       </w:pPr>
-      <w:proofErr w:type="spellStart"/>
       <w:r>
         <w:rPr>
           <w:b/>
         </w:rPr>
         <w:t>Frontend</w:t>
       </w:r>
-      <w:proofErr w:type="spellEnd"/>
       <w:r>
         <w:rPr>
           <w:b/>
@@ -6684,14 +6660,12 @@
       <w:pPr>
         <w:pStyle w:val="ac"/>
       </w:pPr>
-      <w:proofErr w:type="spellStart"/>
       <w:r>
         <w:rPr>
           <w:b/>
         </w:rPr>
         <w:t>Backend</w:t>
       </w:r>
-      <w:proofErr w:type="spellEnd"/>
       <w:r>
         <w:rPr>
           <w:b/>
@@ -6794,14 +6768,12 @@
           <w:highlight w:val="white"/>
         </w:rPr>
       </w:pPr>
-      <w:proofErr w:type="spellStart"/>
       <w:r>
         <w:rPr>
           <w:b/>
         </w:rPr>
         <w:t>Микросервис</w:t>
       </w:r>
-      <w:proofErr w:type="spellEnd"/>
       <w:r>
         <w:rPr>
           <w:b/>
@@ -6843,14 +6815,12 @@
       <w:pPr>
         <w:pStyle w:val="ac"/>
       </w:pPr>
-      <w:proofErr w:type="spellStart"/>
       <w:r>
         <w:rPr>
           <w:b/>
         </w:rPr>
         <w:t>GitHub</w:t>
       </w:r>
-      <w:proofErr w:type="spellEnd"/>
       <w:r>
         <w:rPr>
           <w:b/>
@@ -7029,13 +6999,8 @@
       <w:r>
         <w:t xml:space="preserve"> </w:t>
       </w:r>
-      <w:proofErr w:type="spellStart"/>
-      <w:r>
-        <w:t>мультипарадигмальный</w:t>
-      </w:r>
-      <w:proofErr w:type="spellEnd"/>
-      <w:r>
-        <w:t xml:space="preserve"> язык программирования, сочетающий возможности функционального и объектно-ориентированного программирования.</w:t>
+      <w:r>
+        <w:t>мультипарадигмальный язык программирования, сочетающий возможности функционального и объектно-ориентированного программирования.</w:t>
       </w:r>
     </w:p>
     <w:p>
@@ -7078,14 +7043,12 @@
       <w:pPr>
         <w:pStyle w:val="ac"/>
       </w:pPr>
-      <w:proofErr w:type="spellStart"/>
       <w:r>
         <w:rPr>
           <w:b/>
         </w:rPr>
         <w:t>PostgreSQL</w:t>
       </w:r>
-      <w:proofErr w:type="spellEnd"/>
       <w:r>
         <w:rPr>
           <w:b/>
@@ -7158,7 +7121,6 @@
       <w:pPr>
         <w:pStyle w:val="ac"/>
       </w:pPr>
-      <w:proofErr w:type="spellStart"/>
       <w:r>
         <w:rPr>
           <w:b/>
@@ -7166,7 +7128,6 @@
         </w:rPr>
         <w:t>Hibernate</w:t>
       </w:r>
-      <w:proofErr w:type="spellEnd"/>
       <w:r>
         <w:rPr>
           <w:b/>
@@ -7191,7 +7152,6 @@
           <w:shd w:val="clear" w:color="auto" w:fill="FFFFFF"/>
         </w:rPr>
       </w:pPr>
-      <w:proofErr w:type="spellStart"/>
       <w:r>
         <w:rPr>
           <w:b/>
@@ -7201,7 +7161,6 @@
         </w:rPr>
         <w:t>Docker</w:t>
       </w:r>
-      <w:proofErr w:type="spellEnd"/>
       <w:r>
         <w:rPr>
           <w:b/>
@@ -7245,30 +7204,13 @@
           <w:color w:val="202122"/>
           <w:shd w:val="clear" w:color="auto" w:fill="FFFFFF"/>
         </w:rPr>
-        <w:t xml:space="preserve">, </w:t>
-      </w:r>
-      <w:proofErr w:type="spellStart"/>
-      <w:r>
-        <w:rPr>
-          <w:color w:val="202122"/>
-          <w:shd w:val="clear" w:color="auto" w:fill="FFFFFF"/>
-        </w:rPr>
-        <w:t>контейнеризатор</w:t>
-      </w:r>
-      <w:proofErr w:type="spellEnd"/>
-      <w:r>
-        <w:rPr>
-          <w:color w:val="202122"/>
-          <w:shd w:val="clear" w:color="auto" w:fill="FFFFFF"/>
-        </w:rPr>
-        <w:t xml:space="preserve"> приложений.</w:t>
-      </w:r>
-    </w:p>
-    <w:p>
-      <w:pPr>
-        <w:pStyle w:val="ac"/>
-      </w:pPr>
-      <w:proofErr w:type="spellStart"/>
+        <w:t>, контейнеризатор приложений.</w:t>
+      </w:r>
+    </w:p>
+    <w:p>
+      <w:pPr>
+        <w:pStyle w:val="ac"/>
+      </w:pPr>
       <w:r>
         <w:rPr>
           <w:b/>
@@ -7276,7 +7218,6 @@
         </w:rPr>
         <w:t>gRPC</w:t>
       </w:r>
-      <w:proofErr w:type="spellEnd"/>
       <w:r>
         <w:rPr>
           <w:b/>
@@ -7303,7 +7244,6 @@
       <w:pPr>
         <w:pStyle w:val="ac"/>
       </w:pPr>
-      <w:proofErr w:type="spellStart"/>
       <w:r>
         <w:rPr>
           <w:b/>
@@ -7311,7 +7251,6 @@
         </w:rPr>
         <w:t>Lombok</w:t>
       </w:r>
-      <w:proofErr w:type="spellEnd"/>
       <w:r>
         <w:rPr>
           <w:b/>
@@ -7338,7 +7277,6 @@
       <w:pPr>
         <w:pStyle w:val="ac"/>
       </w:pPr>
-      <w:proofErr w:type="spellStart"/>
       <w:r>
         <w:rPr>
           <w:b/>
@@ -7346,7 +7284,6 @@
         </w:rPr>
         <w:t>Liquibase</w:t>
       </w:r>
-      <w:proofErr w:type="spellEnd"/>
       <w:r>
         <w:rPr>
           <w:b/>
@@ -7373,14 +7310,12 @@
       <w:pPr>
         <w:pStyle w:val="ac"/>
       </w:pPr>
-      <w:proofErr w:type="spellStart"/>
       <w:r>
         <w:rPr>
           <w:b/>
         </w:rPr>
         <w:t>Kafka</w:t>
       </w:r>
-      <w:proofErr w:type="spellEnd"/>
       <w:r>
         <w:rPr>
           <w:b/>
@@ -7410,7 +7345,6 @@
       <w:pPr>
         <w:pStyle w:val="ac"/>
       </w:pPr>
-      <w:proofErr w:type="spellStart"/>
       <w:r>
         <w:rPr>
           <w:b/>
@@ -7418,7 +7352,6 @@
         </w:rPr>
         <w:t>Gradle</w:t>
       </w:r>
-      <w:proofErr w:type="spellEnd"/>
       <w:r>
         <w:rPr>
           <w:b/>
@@ -7439,7 +7372,6 @@
       <w:pPr>
         <w:pStyle w:val="ac"/>
       </w:pPr>
-      <w:proofErr w:type="spellStart"/>
       <w:r>
         <w:rPr>
           <w:b/>
@@ -7447,7 +7379,6 @@
         </w:rPr>
         <w:t>OpenAPI</w:t>
       </w:r>
-      <w:proofErr w:type="spellEnd"/>
       <w:r>
         <w:rPr>
           <w:b/>
@@ -7474,7 +7405,6 @@
       <w:pPr>
         <w:pStyle w:val="ac"/>
       </w:pPr>
-      <w:proofErr w:type="spellStart"/>
       <w:r>
         <w:rPr>
           <w:b/>
@@ -7482,7 +7412,6 @@
         </w:rPr>
         <w:t>Swagger</w:t>
       </w:r>
-      <w:proofErr w:type="spellEnd"/>
       <w:r>
         <w:rPr>
           <w:b/>
@@ -7496,30 +7425,13 @@
         <w:t xml:space="preserve"> </w:t>
       </w:r>
       <w:r>
-        <w:t xml:space="preserve">набор инструментов для создания, редактирования, </w:t>
-      </w:r>
-      <w:proofErr w:type="spellStart"/>
-      <w:r>
-        <w:t>кодогенерации</w:t>
-      </w:r>
-      <w:proofErr w:type="spellEnd"/>
-      <w:r>
-        <w:t xml:space="preserve"> и использования API-документации в соответствии со спецификацией </w:t>
-      </w:r>
-      <w:proofErr w:type="spellStart"/>
-      <w:r>
-        <w:t>OpenAPI</w:t>
-      </w:r>
-      <w:proofErr w:type="spellEnd"/>
-      <w:r>
-        <w:t>.</w:t>
-      </w:r>
-    </w:p>
-    <w:p>
-      <w:pPr>
-        <w:pStyle w:val="ac"/>
-      </w:pPr>
-      <w:proofErr w:type="spellStart"/>
+        <w:t>набор инструментов для создания, редактирования, кодогенерации и использования API-документации в соответствии со спецификацией OpenAPI.</w:t>
+      </w:r>
+    </w:p>
+    <w:p>
+      <w:pPr>
+        <w:pStyle w:val="ac"/>
+      </w:pPr>
       <w:r>
         <w:rPr>
           <w:b/>
@@ -7527,7 +7439,6 @@
         </w:rPr>
         <w:t>JUnit</w:t>
       </w:r>
-      <w:proofErr w:type="spellEnd"/>
       <w:r>
         <w:rPr>
           <w:b/>
@@ -7558,7 +7469,6 @@
       <w:pPr>
         <w:pStyle w:val="ac"/>
       </w:pPr>
-      <w:proofErr w:type="spellStart"/>
       <w:r>
         <w:rPr>
           <w:b/>
@@ -7566,7 +7476,6 @@
         </w:rPr>
         <w:t>Testcontainers</w:t>
       </w:r>
-      <w:proofErr w:type="spellEnd"/>
       <w:r>
         <w:rPr>
           <w:b/>
@@ -7586,22 +7495,13 @@
         <w:t xml:space="preserve"> </w:t>
       </w:r>
       <w:r>
-        <w:t xml:space="preserve">библиотека для Java, которая позволяет запускать </w:t>
-      </w:r>
-      <w:proofErr w:type="spellStart"/>
-      <w:r>
-        <w:t>Docker</w:t>
-      </w:r>
-      <w:proofErr w:type="spellEnd"/>
-      <w:r>
-        <w:t>-контейнеры, вместо макетов, прямо в процессе тестирования.</w:t>
-      </w:r>
-    </w:p>
-    <w:p>
-      <w:pPr>
-        <w:pStyle w:val="ac"/>
-      </w:pPr>
-      <w:proofErr w:type="spellStart"/>
+        <w:t>библиотека для Java, которая позволяет запускать Docker-контейнеры, вместо макетов, прямо в процессе тестирования.</w:t>
+      </w:r>
+    </w:p>
+    <w:p>
+      <w:pPr>
+        <w:pStyle w:val="ac"/>
+      </w:pPr>
       <w:r>
         <w:rPr>
           <w:b/>
@@ -7609,7 +7509,6 @@
         </w:rPr>
         <w:t>Redis</w:t>
       </w:r>
-      <w:proofErr w:type="spellEnd"/>
       <w:r>
         <w:rPr>
           <w:b/>
@@ -7630,14 +7529,12 @@
       <w:pPr>
         <w:pStyle w:val="ac"/>
       </w:pPr>
-      <w:proofErr w:type="spellStart"/>
       <w:r>
         <w:rPr>
           <w:b/>
         </w:rPr>
         <w:t>PostgreSQL</w:t>
       </w:r>
-      <w:proofErr w:type="spellEnd"/>
       <w:r>
         <w:rPr>
           <w:b/>
@@ -7697,31 +7594,73 @@
       <w:pPr>
         <w:pStyle w:val="ac"/>
       </w:pPr>
-      <w:proofErr w:type="spellStart"/>
       <w:r>
         <w:rPr>
           <w:b/>
           <w:bCs/>
         </w:rPr>
-        <w:t>React</w:t>
-      </w:r>
-      <w:proofErr w:type="spellEnd"/>
+        <w:t>React Native</w:t>
+      </w:r>
+      <w:r>
+        <w:rPr>
+          <w:b/>
+        </w:rPr>
+        <w:t xml:space="preserve"> </w:t>
+      </w:r>
+      <w:r>
+        <w:t>–</w:t>
+      </w:r>
+      <w:r>
+        <w:t xml:space="preserve"> </w:t>
+      </w:r>
+      <w:r>
+        <w:t>кроссплатформенный фреймворк с открытым исходным кодом для разработки нативных мобильных и настольных приложений на JavaScript.</w:t>
+      </w:r>
+    </w:p>
+    <w:p>
+      <w:pPr>
+        <w:pStyle w:val="ac"/>
+      </w:pPr>
       <w:r>
         <w:rPr>
           <w:b/>
           <w:bCs/>
         </w:rPr>
-        <w:t xml:space="preserve"> </w:t>
-      </w:r>
-      <w:proofErr w:type="spellStart"/>
+        <w:t>CSS</w:t>
+      </w:r>
+      <w:r>
+        <w:rPr>
+          <w:b/>
+        </w:rPr>
+        <w:t xml:space="preserve"> </w:t>
+      </w:r>
+      <w:r>
+        <w:t>–</w:t>
+      </w:r>
+      <w:r>
+        <w:t xml:space="preserve"> </w:t>
+      </w:r>
+      <w:r>
+        <w:t xml:space="preserve">формальный язык декорирования и описания внешнего вида </w:t>
+      </w:r>
+      <w:r>
+        <w:t>приложения</w:t>
+      </w:r>
+      <w:r>
+        <w:t>, написанного с использованием языка разметки.</w:t>
+      </w:r>
+    </w:p>
+    <w:p>
+      <w:pPr>
+        <w:pStyle w:val="ac"/>
+      </w:pPr>
       <w:r>
         <w:rPr>
           <w:b/>
           <w:bCs/>
         </w:rPr>
-        <w:t>Native</w:t>
-      </w:r>
-      <w:proofErr w:type="spellEnd"/>
+        <w:t>Nginx</w:t>
+      </w:r>
       <w:r>
         <w:rPr>
           <w:b/>
@@ -7735,7 +7674,7 @@
         <w:t xml:space="preserve"> </w:t>
       </w:r>
       <w:r>
-        <w:t>кроссплатформенный фреймворк с открытым исходным кодом для разработки нативных мобильных и настольных приложений на JavaScript.</w:t>
+        <w:t>это программное обеспечение с открытым исходным кодом для создания веб-серверов. Оно принимает запрос клиента, например браузера, обрабатывает его и возвращает ответ.</w:t>
       </w:r>
     </w:p>
     <w:p>
@@ -7747,7 +7686,7 @@
           <w:b/>
           <w:bCs/>
         </w:rPr>
-        <w:t>CSS</w:t>
+        <w:t>Jest</w:t>
       </w:r>
       <w:r>
         <w:rPr>
@@ -7762,92 +7701,26 @@
         <w:t xml:space="preserve"> </w:t>
       </w:r>
       <w:r>
-        <w:t xml:space="preserve">формальный язык декорирования и описания внешнего вида </w:t>
-      </w:r>
-      <w:r>
-        <w:t>приложения</w:t>
-      </w:r>
-      <w:r>
-        <w:t>, написанного с использованием языка разметки.</w:t>
-      </w:r>
-    </w:p>
-    <w:p>
-      <w:pPr>
-        <w:pStyle w:val="ac"/>
-      </w:pPr>
-      <w:proofErr w:type="spellStart"/>
+        <w:t>это</w:t>
+      </w:r>
+      <w:r>
+        <w:t xml:space="preserve"> </w:t>
+      </w:r>
+      <w:r>
+        <w:t>фреймворк для тестирования JavaScript, который обладает удобным синтаксисом для написания и запуска тестов.</w:t>
+      </w:r>
+    </w:p>
+    <w:p>
+      <w:pPr>
+        <w:pStyle w:val="ac"/>
+      </w:pPr>
       <w:r>
         <w:rPr>
           <w:b/>
           <w:bCs/>
         </w:rPr>
-        <w:t>Nginx</w:t>
-      </w:r>
-      <w:proofErr w:type="spellEnd"/>
-      <w:r>
-        <w:rPr>
-          <w:b/>
-        </w:rPr>
-        <w:t xml:space="preserve"> </w:t>
-      </w:r>
-      <w:r>
-        <w:t>–</w:t>
-      </w:r>
-      <w:r>
-        <w:t xml:space="preserve"> </w:t>
-      </w:r>
-      <w:r>
-        <w:t>это программное обеспечение с открытым исходным кодом для создания веб-серверов. Оно принимает запрос клиента, например браузера, обрабатывает его и возвращает ответ.</w:t>
-      </w:r>
-    </w:p>
-    <w:p>
-      <w:pPr>
-        <w:pStyle w:val="ac"/>
-      </w:pPr>
-      <w:proofErr w:type="spellStart"/>
-      <w:r>
-        <w:rPr>
-          <w:b/>
-          <w:bCs/>
-        </w:rPr>
-        <w:t>Jest</w:t>
-      </w:r>
-      <w:proofErr w:type="spellEnd"/>
-      <w:r>
-        <w:rPr>
-          <w:b/>
-        </w:rPr>
-        <w:t xml:space="preserve"> </w:t>
-      </w:r>
-      <w:r>
-        <w:t>–</w:t>
-      </w:r>
-      <w:r>
-        <w:t xml:space="preserve"> </w:t>
-      </w:r>
-      <w:r>
-        <w:t>это</w:t>
-      </w:r>
-      <w:r>
-        <w:t xml:space="preserve"> </w:t>
-      </w:r>
-      <w:r>
-        <w:t>фреймворк для тестирования JavaScript, который обладает удобным синтаксисом для написания и запуска тестов.</w:t>
-      </w:r>
-    </w:p>
-    <w:p>
-      <w:pPr>
-        <w:pStyle w:val="ac"/>
-      </w:pPr>
-      <w:proofErr w:type="spellStart"/>
-      <w:r>
-        <w:rPr>
-          <w:b/>
-          <w:bCs/>
-        </w:rPr>
         <w:t>Grafana</w:t>
       </w:r>
-      <w:proofErr w:type="spellEnd"/>
       <w:r>
         <w:rPr>
           <w:b/>
@@ -8018,11 +7891,9 @@
       <w:r>
         <w:t>«</w:t>
       </w:r>
-      <w:proofErr w:type="spellStart"/>
       <w:r>
         <w:t>Voyago</w:t>
       </w:r>
-      <w:proofErr w:type="spellEnd"/>
       <w:r>
         <w:rPr>
           <w:spacing w:val="-2"/>
@@ -8070,7 +7941,6 @@
         </w:rPr>
         <w:t>«</w:t>
       </w:r>
-      <w:proofErr w:type="spellStart"/>
       <w:r>
         <w:rPr>
           <w:spacing w:val="-2"/>
@@ -8078,7 +7948,6 @@
         </w:rPr>
         <w:t>Voyago</w:t>
       </w:r>
-      <w:proofErr w:type="spellEnd"/>
       <w:r>
         <w:rPr>
           <w:spacing w:val="-2"/>
@@ -8204,6 +8073,7 @@
         </w:rPr>
         <w:t xml:space="preserve"> </w:t>
       </w:r>
+      <w:proofErr w:type="gramStart"/>
       <w:r>
         <w:t>группы</w:t>
       </w:r>
@@ -8214,7 +8084,11 @@
         <w:t xml:space="preserve"> </w:t>
       </w:r>
       <w:r>
-        <w:t>. Состав команды разработчика:</w:t>
+        <w:t>.</w:t>
+      </w:r>
+      <w:proofErr w:type="gramEnd"/>
+      <w:r>
+        <w:t xml:space="preserve"> Состав команды разработчика:</w:t>
       </w:r>
     </w:p>
     <w:p>
@@ -8226,13 +8100,8 @@
         </w:numPr>
         <w:ind w:left="0" w:firstLine="709"/>
       </w:pPr>
-      <w:proofErr w:type="spellStart"/>
-      <w:r>
-        <w:t>Акельева</w:t>
-      </w:r>
-      <w:proofErr w:type="spellEnd"/>
-      <w:r>
-        <w:t xml:space="preserve"> Ульяна Александровна</w:t>
+      <w:r>
+        <w:t>Акельева Ульяна Александровна</w:t>
       </w:r>
       <w:r>
         <w:t xml:space="preserve">, </w:t>
@@ -8364,13 +8233,8 @@
         </w:numPr>
         <w:ind w:left="0" w:firstLine="709"/>
       </w:pPr>
-      <w:proofErr w:type="spellStart"/>
-      <w:r>
-        <w:t>Мосалов</w:t>
-      </w:r>
-      <w:proofErr w:type="spellEnd"/>
-      <w:r>
-        <w:t xml:space="preserve"> Артем Сергеевич</w:t>
+      <w:r>
+        <w:t>Мосалов Артем Сергеевич</w:t>
       </w:r>
       <w:r>
         <w:t>, Аналитик</w:t>
@@ -8423,21 +8287,8 @@
         <w:ind w:left="0" w:firstLine="709"/>
       </w:pPr>
       <w:r>
-        <w:t xml:space="preserve">Майкл </w:t>
-      </w:r>
-      <w:proofErr w:type="spellStart"/>
-      <w:r>
-        <w:t>Манассех</w:t>
-      </w:r>
-      <w:proofErr w:type="spellEnd"/>
-      <w:r>
-        <w:t xml:space="preserve"> </w:t>
-      </w:r>
-      <w:proofErr w:type="spellStart"/>
-      <w:r>
-        <w:t>Далаки</w:t>
-      </w:r>
-      <w:proofErr w:type="spellEnd"/>
+        <w:t>Майкл Манассех Далаки</w:t>
+      </w:r>
       <w:r>
         <w:t>, Тестировщик</w:t>
       </w:r>
@@ -8929,30 +8780,20 @@
           <w:sz w:val="28"/>
           <w:szCs w:val="28"/>
         </w:rPr>
-        <w:t xml:space="preserve"> </w:t>
-      </w:r>
-      <w:proofErr w:type="gramStart"/>
-      <w:r>
-        <w:rPr>
-          <w:color w:val="000000"/>
+        <w:t xml:space="preserve"> 27.02.25</w:t>
+      </w:r>
+      <w:r>
+        <w:rPr>
           <w:sz w:val="28"/>
-          <w:szCs w:val="28"/>
-        </w:rPr>
-        <w:t>27.02.25</w:t>
+        </w:rPr>
+        <w:t xml:space="preserve"> </w:t>
       </w:r>
       <w:r>
         <w:rPr>
           <w:sz w:val="28"/>
         </w:rPr>
-        <w:t xml:space="preserve"> </w:t>
-      </w:r>
-      <w:r>
-        <w:rPr>
-          <w:sz w:val="28"/>
-        </w:rPr>
         <w:t>;</w:t>
       </w:r>
-      <w:proofErr w:type="gramEnd"/>
     </w:p>
     <w:p>
       <w:pPr>
@@ -9403,35 +9244,7 @@
         <w:rPr>
           <w:sz w:val="28"/>
         </w:rPr>
-        <w:t xml:space="preserve">) – создан репозиторий проекта на </w:t>
-      </w:r>
-      <w:proofErr w:type="spellStart"/>
-      <w:r>
-        <w:rPr>
-          <w:sz w:val="28"/>
-        </w:rPr>
-        <w:t>GitHub</w:t>
-      </w:r>
-      <w:proofErr w:type="spellEnd"/>
-      <w:r>
-        <w:rPr>
-          <w:sz w:val="28"/>
-        </w:rPr>
-        <w:t xml:space="preserve">, распределены задачи проекта в </w:t>
-      </w:r>
-      <w:proofErr w:type="spellStart"/>
-      <w:r>
-        <w:rPr>
-          <w:sz w:val="28"/>
-        </w:rPr>
-        <w:t>таск</w:t>
-      </w:r>
-      <w:proofErr w:type="spellEnd"/>
-      <w:r>
-        <w:rPr>
-          <w:sz w:val="28"/>
-        </w:rPr>
-        <w:t xml:space="preserve">-менеджере </w:t>
+        <w:t xml:space="preserve">) – создан репозиторий проекта на GitHub, распределены задачи проекта в таск-менеджере </w:t>
       </w:r>
       <w:r>
         <w:rPr>
@@ -9444,21 +9257,7 @@
         <w:rPr>
           <w:sz w:val="28"/>
         </w:rPr>
-        <w:t xml:space="preserve">, создан проект </w:t>
-      </w:r>
-      <w:proofErr w:type="spellStart"/>
-      <w:r>
-        <w:rPr>
-          <w:sz w:val="28"/>
-        </w:rPr>
-        <w:t>Miro</w:t>
-      </w:r>
-      <w:proofErr w:type="spellEnd"/>
-      <w:r>
-        <w:rPr>
-          <w:sz w:val="28"/>
-        </w:rPr>
-        <w:t xml:space="preserve"> с общей логикой системы, предоставлены промежуточные результаты по курсовому проекту и готовое техническое задание;</w:t>
+        <w:t>, создан проект Miro с общей логикой системы, предоставлены промежуточные результаты по курсовому проекту и готовое техническое задание;</w:t>
       </w:r>
     </w:p>
     <w:p>
@@ -9699,17 +9498,8 @@
           <w:szCs w:val="28"/>
         </w:rPr>
         <w:lastRenderedPageBreak/>
-        <w:t xml:space="preserve">формате </w:t>
-      </w:r>
-      <w:proofErr w:type="spellStart"/>
-      <w:r>
-        <w:rPr>
-          <w:sz w:val="28"/>
-          <w:szCs w:val="28"/>
-        </w:rPr>
-        <w:t>pdf</w:t>
-      </w:r>
-      <w:proofErr w:type="spellEnd"/>
+        <w:t>формате pdf</w:t>
+      </w:r>
       <w:r>
         <w:rPr>
           <w:sz w:val="28"/>
@@ -9737,23 +9527,7 @@
           <w:sz w:val="28"/>
           <w:szCs w:val="28"/>
         </w:rPr>
-        <w:t xml:space="preserve"> размещены на </w:t>
-      </w:r>
-      <w:proofErr w:type="spellStart"/>
-      <w:r>
-        <w:rPr>
-          <w:sz w:val="28"/>
-          <w:szCs w:val="28"/>
-        </w:rPr>
-        <w:t>GitHub</w:t>
-      </w:r>
-      <w:proofErr w:type="spellEnd"/>
-      <w:r>
-        <w:rPr>
-          <w:sz w:val="28"/>
-          <w:szCs w:val="28"/>
-        </w:rPr>
-        <w:t>.</w:t>
+        <w:t xml:space="preserve"> размещены на GitHub.</w:t>
       </w:r>
       <w:bookmarkStart w:id="17" w:name="_bookmark8"/>
       <w:bookmarkEnd w:id="17"/>
@@ -10413,32 +10187,6 @@
         <w:pStyle w:val="ac"/>
       </w:pPr>
       <w:r>
-        <w:t xml:space="preserve">Для разработки используется поход </w:t>
-      </w:r>
-      <w:r>
-        <w:rPr>
-          <w:lang w:val="en-US"/>
-        </w:rPr>
-        <w:t>code</w:t>
-      </w:r>
-      <w:r>
-        <w:t>-</w:t>
-      </w:r>
-      <w:r>
-        <w:rPr>
-          <w:lang w:val="en-US"/>
-        </w:rPr>
-        <w:t>first</w:t>
-      </w:r>
-      <w:r>
-        <w:t>.</w:t>
-      </w:r>
-    </w:p>
-    <w:p>
-      <w:pPr>
-        <w:pStyle w:val="ac"/>
-      </w:pPr>
-      <w:r>
         <w:t xml:space="preserve">Для реализации серверной части приложения будут использоваться следующие </w:t>
       </w:r>
       <w:r>
@@ -10529,14 +10277,12 @@
           <w:lang w:val="en-US"/>
         </w:rPr>
       </w:pPr>
-      <w:proofErr w:type="spellStart"/>
       <w:r>
         <w:rPr>
           <w:lang w:val="en-US"/>
         </w:rPr>
         <w:t>gRPC</w:t>
       </w:r>
-      <w:proofErr w:type="spellEnd"/>
     </w:p>
     <w:p>
       <w:pPr>
@@ -10685,14 +10431,12 @@
           <w:lang w:val="en-US"/>
         </w:rPr>
       </w:pPr>
-      <w:proofErr w:type="spellStart"/>
       <w:r>
         <w:rPr>
           <w:lang w:val="en-US"/>
         </w:rPr>
         <w:t>Testcontainer</w:t>
       </w:r>
-      <w:proofErr w:type="spellEnd"/>
     </w:p>
     <w:p>
       <w:pPr>
@@ -10858,19 +10602,9 @@
         </w:tabs>
         <w:ind w:left="0" w:firstLine="709"/>
       </w:pPr>
-      <w:proofErr w:type="spellStart"/>
-      <w:r>
-        <w:t>React</w:t>
-      </w:r>
-      <w:proofErr w:type="spellEnd"/>
-      <w:r>
-        <w:t xml:space="preserve"> </w:t>
-      </w:r>
-      <w:proofErr w:type="spellStart"/>
-      <w:r>
-        <w:t>Native</w:t>
-      </w:r>
-      <w:proofErr w:type="spellEnd"/>
+      <w:r>
+        <w:t>React Native</w:t>
+      </w:r>
     </w:p>
     <w:p>
       <w:pPr>
@@ -10900,13 +10634,8 @@
         </w:tabs>
         <w:ind w:left="0" w:firstLine="709"/>
       </w:pPr>
-      <w:proofErr w:type="spellStart"/>
-      <w:r>
-        <w:t>Nginx</w:t>
-      </w:r>
-      <w:proofErr w:type="spellEnd"/>
-      <w:r>
-        <w:t xml:space="preserve"> </w:t>
+      <w:r>
+        <w:t xml:space="preserve">Nginx </w:t>
       </w:r>
     </w:p>
     <w:p>
@@ -10921,11 +10650,9 @@
         </w:tabs>
         <w:ind w:left="0" w:firstLine="709"/>
       </w:pPr>
-      <w:proofErr w:type="spellStart"/>
       <w:r>
         <w:t>Jest</w:t>
       </w:r>
-      <w:proofErr w:type="spellEnd"/>
     </w:p>
     <w:p>
       <w:pPr>
@@ -10940,14 +10667,7 @@
         <w:rPr>
           <w:lang w:eastAsia="ru-RU"/>
         </w:rPr>
-        <w:t xml:space="preserve">Для работы с инфраструктурой распределенной системы будут </w:t>
-      </w:r>
-      <w:r>
-        <w:rPr>
-          <w:lang w:eastAsia="ru-RU"/>
-        </w:rPr>
-        <w:lastRenderedPageBreak/>
-        <w:t>использованы следующие средства:</w:t>
+        <w:t>Для работы с инфраструктурой распределенной системы будут использованы следующие средства:</w:t>
       </w:r>
     </w:p>
     <w:p>
@@ -10962,11 +10682,10 @@
         </w:tabs>
         <w:ind w:left="0" w:firstLine="709"/>
       </w:pPr>
-      <w:proofErr w:type="spellStart"/>
-      <w:r>
+      <w:r>
+        <w:lastRenderedPageBreak/>
         <w:t>Grafana</w:t>
       </w:r>
-      <w:proofErr w:type="spellEnd"/>
     </w:p>
     <w:p>
       <w:pPr>
@@ -10980,11 +10699,9 @@
         </w:tabs>
         <w:ind w:left="0" w:firstLine="709"/>
       </w:pPr>
-      <w:proofErr w:type="spellStart"/>
       <w:r>
         <w:t>Docker</w:t>
       </w:r>
-      <w:proofErr w:type="spellEnd"/>
     </w:p>
     <w:p>
       <w:pPr>
@@ -11082,28 +10799,12 @@
       <w:r>
         <w:t xml:space="preserve">Приложение должно разрабатываться на основе смешанной модели Клиент - Серверного взаимодействия на основе REST API и взаимодействия между сервером и </w:t>
       </w:r>
-      <w:proofErr w:type="spellStart"/>
       <w:r>
         <w:rPr>
           <w:shd w:val="clear" w:color="auto" w:fill="FFFFFF"/>
         </w:rPr>
-        <w:t>нейросетевым</w:t>
-      </w:r>
-      <w:proofErr w:type="spellEnd"/>
-      <w:r>
-        <w:rPr>
-          <w:shd w:val="clear" w:color="auto" w:fill="FFFFFF"/>
-        </w:rPr>
-        <w:t xml:space="preserve"> </w:t>
-      </w:r>
-      <w:proofErr w:type="spellStart"/>
-      <w:r>
-        <w:rPr>
-          <w:shd w:val="clear" w:color="auto" w:fill="FFFFFF"/>
-        </w:rPr>
-        <w:t>микросервисом</w:t>
-      </w:r>
-      <w:proofErr w:type="spellEnd"/>
+        <w:t>нейросетевым микросервисом</w:t>
+      </w:r>
       <w:r>
         <w:t xml:space="preserve"> на основе очереди сообщений.</w:t>
       </w:r>
@@ -11113,39 +10814,7 @@
         <w:pStyle w:val="ac"/>
       </w:pPr>
       <w:r>
-        <w:t xml:space="preserve">Система должна представлять собой </w:t>
-      </w:r>
-      <w:proofErr w:type="spellStart"/>
-      <w:r>
-        <w:t>backend</w:t>
-      </w:r>
-      <w:proofErr w:type="spellEnd"/>
-      <w:r>
-        <w:t xml:space="preserve"> (серверную) часть и </w:t>
-      </w:r>
-      <w:proofErr w:type="spellStart"/>
-      <w:r>
-        <w:t>frontend</w:t>
-      </w:r>
-      <w:proofErr w:type="spellEnd"/>
-      <w:r>
-        <w:t xml:space="preserve"> (клиентскую) часть. </w:t>
-      </w:r>
-      <w:proofErr w:type="spellStart"/>
-      <w:r>
-        <w:t>Backend</w:t>
-      </w:r>
-      <w:proofErr w:type="spellEnd"/>
-      <w:r>
-        <w:t xml:space="preserve"> отвечает за обработку запросов, работу с базой данных и логику, а </w:t>
-      </w:r>
-      <w:proofErr w:type="spellStart"/>
-      <w:r>
-        <w:t>frontend</w:t>
-      </w:r>
-      <w:proofErr w:type="spellEnd"/>
-      <w:r>
-        <w:t xml:space="preserve"> – за отображение информации в приложении. </w:t>
+        <w:t xml:space="preserve">Система должна представлять собой backend (серверную) часть и frontend (клиентскую) часть. Backend отвечает за обработку запросов, работу с базой данных и логику, а frontend – за отображение информации в приложении. </w:t>
       </w:r>
     </w:p>
     <w:p>
@@ -12172,14 +11841,12 @@
       <w:r>
         <w:t>наименование приложения «</w:t>
       </w:r>
-      <w:proofErr w:type="spellStart"/>
       <w:r>
         <w:rPr>
           <w:lang w:val="en-US"/>
         </w:rPr>
         <w:t>Voyago</w:t>
       </w:r>
-      <w:proofErr w:type="spellEnd"/>
       <w:r>
         <w:t>»</w:t>
       </w:r>
@@ -12287,14 +11954,12 @@
       <w:r>
         <w:t>наименование сервиса «</w:t>
       </w:r>
-      <w:proofErr w:type="spellStart"/>
       <w:r>
         <w:rPr>
           <w:lang w:val="en-US"/>
         </w:rPr>
         <w:t>Voyago</w:t>
       </w:r>
-      <w:proofErr w:type="spellEnd"/>
       <w:r>
         <w:t>»;</w:t>
       </w:r>
@@ -12308,13 +11973,8 @@
         </w:numPr>
         <w:ind w:left="0" w:firstLine="709"/>
       </w:pPr>
-      <w:proofErr w:type="spellStart"/>
-      <w:r>
-        <w:t>некликабельный</w:t>
-      </w:r>
-      <w:proofErr w:type="spellEnd"/>
-      <w:r>
-        <w:t xml:space="preserve"> заголовок «Вход или регистрация»;</w:t>
+      <w:r>
+        <w:t>некликабельный заголовок «Вход или регистрация»;</w:t>
       </w:r>
     </w:p>
     <w:p>
@@ -12433,13 +12093,8 @@
         </w:numPr>
         <w:ind w:left="0" w:firstLine="709"/>
       </w:pPr>
-      <w:proofErr w:type="spellStart"/>
-      <w:r>
-        <w:t>некликабельное</w:t>
-      </w:r>
-      <w:proofErr w:type="spellEnd"/>
-      <w:r>
-        <w:t xml:space="preserve"> </w:t>
+      <w:r>
+        <w:t xml:space="preserve">некликабельное </w:t>
       </w:r>
       <w:r>
         <w:t>наименование приложения</w:t>
@@ -12447,7 +12102,6 @@
       <w:r>
         <w:t xml:space="preserve"> «</w:t>
       </w:r>
-      <w:proofErr w:type="spellStart"/>
       <w:r>
         <w:rPr>
           <w:spacing w:val="-2"/>
@@ -12455,7 +12109,6 @@
         </w:rPr>
         <w:t>Voyago</w:t>
       </w:r>
-      <w:proofErr w:type="spellEnd"/>
       <w:r>
         <w:rPr>
           <w:spacing w:val="-2"/>
@@ -12472,19 +12125,11 @@
         </w:numPr>
         <w:ind w:left="0" w:firstLine="709"/>
       </w:pPr>
-      <w:proofErr w:type="spellStart"/>
       <w:r>
         <w:rPr>
           <w:spacing w:val="-2"/>
         </w:rPr>
-        <w:t>некликабельная</w:t>
-      </w:r>
-      <w:proofErr w:type="spellEnd"/>
-      <w:r>
-        <w:rPr>
-          <w:spacing w:val="-2"/>
-        </w:rPr>
-        <w:t xml:space="preserve"> строка «Код из смс»</w:t>
+        <w:t>некликабельная строка «Код из смс»</w:t>
       </w:r>
       <w:r>
         <w:rPr>
@@ -12793,14 +12438,12 @@
       <w:r>
         <w:t>наименование приложения «</w:t>
       </w:r>
-      <w:proofErr w:type="spellStart"/>
       <w:r>
         <w:rPr>
           <w:lang w:val="en-US"/>
         </w:rPr>
         <w:t>Voyago</w:t>
       </w:r>
-      <w:proofErr w:type="spellEnd"/>
       <w:r>
         <w:t>»</w:t>
       </w:r>
@@ -12858,21 +12501,7 @@
         <w:rPr>
           <w:spacing w:val="-2"/>
         </w:rPr>
-        <w:t xml:space="preserve">шесть </w:t>
-      </w:r>
-      <w:proofErr w:type="spellStart"/>
-      <w:r>
-        <w:rPr>
-          <w:spacing w:val="-2"/>
-        </w:rPr>
-        <w:t>кликабельных</w:t>
-      </w:r>
-      <w:proofErr w:type="spellEnd"/>
-      <w:r>
-        <w:rPr>
-          <w:spacing w:val="-2"/>
-        </w:rPr>
-        <w:t xml:space="preserve"> кнопок</w:t>
+        <w:t>шесть кликабельных кнопок</w:t>
       </w:r>
       <w:r>
         <w:rPr>
@@ -14430,13 +14059,8 @@
       <w:r>
         <w:t xml:space="preserve"> и </w:t>
       </w:r>
-      <w:proofErr w:type="spellStart"/>
-      <w:r>
-        <w:t>кликабельная</w:t>
-      </w:r>
-      <w:proofErr w:type="spellEnd"/>
-      <w:r>
-        <w:t xml:space="preserve"> иконка «Мой профиль».</w:t>
+      <w:r>
+        <w:t>кликабельная иконка «Мой профиль».</w:t>
       </w:r>
     </w:p>
     <w:p>
@@ -14565,15 +14189,7 @@
         <w:pStyle w:val="ac"/>
       </w:pPr>
       <w:r>
-        <w:t xml:space="preserve">Пользователь может раскрыть окно оценки. После этого, в середине экрана будет располагаться </w:t>
-      </w:r>
-      <w:proofErr w:type="gramStart"/>
-      <w:r>
-        <w:t>окно пройденного маршрута</w:t>
-      </w:r>
-      <w:proofErr w:type="gramEnd"/>
-      <w:r>
-        <w:t xml:space="preserve"> имеющее</w:t>
+        <w:t>Пользователь может раскрыть окно оценки. После этого, в середине экрана будет располагаться окно пройденного маршрута имеющее</w:t>
       </w:r>
       <w:r>
         <w:t>:</w:t>
@@ -14767,15 +14383,7 @@
         <w:pStyle w:val="ac"/>
       </w:pPr>
       <w:r>
-        <w:t xml:space="preserve">В верхней половине находятся </w:t>
-      </w:r>
-      <w:proofErr w:type="spellStart"/>
-      <w:r>
-        <w:t>кликабельные</w:t>
-      </w:r>
-      <w:proofErr w:type="spellEnd"/>
-      <w:r>
-        <w:t xml:space="preserve"> категории, по которым фильтруются маршруты</w:t>
+        <w:t>В верхней половине находятся кликабельные категории, по которым фильтруются маршруты</w:t>
       </w:r>
       <w:r>
         <w:t>:</w:t>
@@ -14951,15 +14559,7 @@
         <w:pStyle w:val="ac"/>
       </w:pPr>
       <w:r>
-        <w:t xml:space="preserve">В нижней половине располагается заголовок «Длительность», под которым находятся </w:t>
-      </w:r>
-      <w:proofErr w:type="spellStart"/>
-      <w:r>
-        <w:t>кликабельные</w:t>
-      </w:r>
-      <w:proofErr w:type="spellEnd"/>
-      <w:r>
-        <w:t xml:space="preserve"> фильтры маршрутов по их длительности</w:t>
+        <w:t>В нижней половине располагается заголовок «Длительность», под которым находятся кликабельные фильтры маршрутов по их длительности</w:t>
       </w:r>
       <w:r>
         <w:t>:</w:t>
@@ -15532,15 +15132,7 @@
         <w:pStyle w:val="ac"/>
       </w:pPr>
       <w:r>
-        <w:t xml:space="preserve">В верхней половине находятся </w:t>
-      </w:r>
-      <w:proofErr w:type="spellStart"/>
-      <w:r>
-        <w:t>кликабельные</w:t>
-      </w:r>
-      <w:proofErr w:type="spellEnd"/>
-      <w:r>
-        <w:t xml:space="preserve"> категории, по которым генерируется маршрут</w:t>
+        <w:t>В верхней половине находятся кликабельные категории, по которым генерируется маршрут</w:t>
       </w:r>
       <w:r>
         <w:t>:</w:t>
@@ -15621,15 +15213,7 @@
         <w:pStyle w:val="ac"/>
       </w:pPr>
       <w:r>
-        <w:t xml:space="preserve">А также, заголовок «Длительность», под которым находятся </w:t>
-      </w:r>
-      <w:proofErr w:type="spellStart"/>
-      <w:r>
-        <w:t>кликабельные</w:t>
-      </w:r>
-      <w:proofErr w:type="spellEnd"/>
-      <w:r>
-        <w:t xml:space="preserve"> фильтры маршрутов по их длительности</w:t>
+        <w:t>А также, заголовок «Длительность», под которым находятся кликабельные фильтры маршрутов по их длительности</w:t>
       </w:r>
       <w:r>
         <w:t>:</w:t>
@@ -16597,7 +16181,6 @@
           <w:sz w:val="28"/>
           <w:szCs w:val="28"/>
         </w:rPr>
-        <w:lastRenderedPageBreak/>
         <w:t>Порядок</w:t>
       </w:r>
       <w:r>
@@ -16928,19 +16511,11 @@
       <w:r>
         <w:t xml:space="preserve">Вся документация о системе хранится в репозитории на платформе </w:t>
       </w:r>
-      <w:proofErr w:type="spellStart"/>
       <w:r>
         <w:rPr>
           <w:spacing w:val="-2"/>
         </w:rPr>
-        <w:t>GitHub</w:t>
-      </w:r>
-      <w:proofErr w:type="spellEnd"/>
-      <w:r>
-        <w:rPr>
-          <w:spacing w:val="-2"/>
-        </w:rPr>
-        <w:t>.</w:t>
+        <w:t>GitHub.</w:t>
       </w:r>
     </w:p>
     <w:p>
@@ -17294,25 +16869,7 @@
                 <w:sz w:val="28"/>
                 <w:szCs w:val="28"/>
               </w:rPr>
-              <w:t xml:space="preserve">Разработчик </w:t>
-            </w:r>
-            <w:proofErr w:type="spellStart"/>
-            <w:r>
-              <w:rPr>
-                <w:color w:val="000000"/>
-                <w:sz w:val="28"/>
-                <w:szCs w:val="28"/>
-              </w:rPr>
-              <w:t>Акельева</w:t>
-            </w:r>
-            <w:proofErr w:type="spellEnd"/>
-            <w:r>
-              <w:rPr>
-                <w:color w:val="000000"/>
-                <w:sz w:val="28"/>
-                <w:szCs w:val="28"/>
-              </w:rPr>
-              <w:t xml:space="preserve"> У.А.</w:t>
+              <w:t>Разработчик Акельева У.А.</w:t>
             </w:r>
           </w:p>
           <w:p>
@@ -17506,25 +17063,7 @@
                 <w:sz w:val="28"/>
                 <w:szCs w:val="28"/>
               </w:rPr>
-              <w:t xml:space="preserve">Разработчик </w:t>
-            </w:r>
-            <w:proofErr w:type="spellStart"/>
-            <w:r>
-              <w:rPr>
-                <w:color w:val="000000"/>
-                <w:sz w:val="28"/>
-                <w:szCs w:val="28"/>
-              </w:rPr>
-              <w:t>Мосалов</w:t>
-            </w:r>
-            <w:proofErr w:type="spellEnd"/>
-            <w:r>
-              <w:rPr>
-                <w:color w:val="000000"/>
-                <w:sz w:val="28"/>
-                <w:szCs w:val="28"/>
-              </w:rPr>
-              <w:t xml:space="preserve"> А.С.</w:t>
+              <w:t>Разработчик Мосалов А.С.</w:t>
             </w:r>
           </w:p>
           <w:p>
@@ -19317,7 +18856,7 @@
 </file>
 
 <file path=word/endnotes.xml><?xml version="1.0" encoding="utf-8"?>
-<w:endnotes xmlns:wpc="http://schemas.microsoft.com/office/word/2010/wordprocessingCanvas" xmlns:cx="http://schemas.microsoft.com/office/drawing/2014/chartex" xmlns:cx1="http://schemas.microsoft.com/office/drawing/2015/9/8/chartex" xmlns:cx2="http://schemas.microsoft.com/office/drawing/2015/10/21/chartex" xmlns:cx3="http://schemas.microsoft.com/office/drawing/2016/5/9/chartex" xmlns:cx4="http://schemas.microsoft.com/office/drawing/2016/5/10/chartex" xmlns:cx5="http://schemas.microsoft.com/office/drawing/2016/5/11/chartex" xmlns:cx6="http://schemas.microsoft.com/office/drawing/2016/5/12/chartex" xmlns:cx7="http://schemas.microsoft.com/office/drawing/2016/5/13/chartex" xmlns:cx8="http://schemas.microsoft.com/office/drawing/2016/5/14/chartex" xmlns:mc="http://schemas.openxmlformats.org/markup-compatibility/2006" xmlns:aink="http://schemas.microsoft.com/office/drawing/2016/ink" xmlns:am3d="http://schemas.microsoft.com/office/drawing/2017/model3d" xmlns:o="urn:schemas-microsoft-com:office:office" xmlns:r="http://schemas.openxmlformats.org/officeDocument/2006/relationships" xmlns:m="http://schemas.openxmlformats.org/officeDocument/2006/math" xmlns:v="urn:schemas-microsoft-com:vml" xmlns:wp14="http://schemas.microsoft.com/office/word/2010/wordprocessingDrawing" xmlns:wp="http://schemas.openxmlformats.org/drawingml/2006/wordprocessingDrawing" xmlns:w10="urn:schemas-microsoft-com:office:word" xmlns:w="http://schemas.openxmlformats.org/wordprocessingml/2006/main" xmlns:w14="http://schemas.microsoft.com/office/word/2010/wordml" xmlns:w15="http://schemas.microsoft.com/office/word/2012/wordml" xmlns:w16cex="http://schemas.microsoft.com/office/word/2018/wordml/cex" xmlns:w16cid="http://schemas.microsoft.com/office/word/2016/wordml/cid" xmlns:w16="http://schemas.microsoft.com/office/word/2018/wordml" xmlns:w16sdtdh="http://schemas.microsoft.com/office/word/2020/wordml/sdtdatahash" xmlns:w16se="http://schemas.microsoft.com/office/word/2015/wordml/symex" xmlns:wpg="http://schemas.microsoft.com/office/word/2010/wordprocessingGroup" xmlns:wpi="http://schemas.microsoft.com/office/word/2010/wordprocessingInk" xmlns:wne="http://schemas.microsoft.com/office/word/2006/wordml" xmlns:wps="http://schemas.microsoft.com/office/word/2010/wordprocessingShape" mc:Ignorable="w14 w15 w16se w16cid w16 w16cex w16sdtdh wp14">
+<w:endnotes xmlns:wpc="http://schemas.microsoft.com/office/word/2010/wordprocessingCanvas" xmlns:cx="http://schemas.microsoft.com/office/drawing/2014/chartex" xmlns:cx1="http://schemas.microsoft.com/office/drawing/2015/9/8/chartex" xmlns:cx2="http://schemas.microsoft.com/office/drawing/2015/10/21/chartex" xmlns:cx3="http://schemas.microsoft.com/office/drawing/2016/5/9/chartex" xmlns:cx4="http://schemas.microsoft.com/office/drawing/2016/5/10/chartex" xmlns:cx5="http://schemas.microsoft.com/office/drawing/2016/5/11/chartex" xmlns:cx6="http://schemas.microsoft.com/office/drawing/2016/5/12/chartex" xmlns:cx7="http://schemas.microsoft.com/office/drawing/2016/5/13/chartex" xmlns:cx8="http://schemas.microsoft.com/office/drawing/2016/5/14/chartex" xmlns:mc="http://schemas.openxmlformats.org/markup-compatibility/2006" xmlns:aink="http://schemas.microsoft.com/office/drawing/2016/ink" xmlns:am3d="http://schemas.microsoft.com/office/drawing/2017/model3d" xmlns:o="urn:schemas-microsoft-com:office:office" xmlns:oel="http://schemas.microsoft.com/office/2019/extlst" xmlns:r="http://schemas.openxmlformats.org/officeDocument/2006/relationships" xmlns:m="http://schemas.openxmlformats.org/officeDocument/2006/math" xmlns:v="urn:schemas-microsoft-com:vml" xmlns:wp14="http://schemas.microsoft.com/office/word/2010/wordprocessingDrawing" xmlns:wp="http://schemas.openxmlformats.org/drawingml/2006/wordprocessingDrawing" xmlns:w10="urn:schemas-microsoft-com:office:word" xmlns:w="http://schemas.openxmlformats.org/wordprocessingml/2006/main" xmlns:w14="http://schemas.microsoft.com/office/word/2010/wordml" xmlns:w15="http://schemas.microsoft.com/office/word/2012/wordml" xmlns:w16cex="http://schemas.microsoft.com/office/word/2018/wordml/cex" xmlns:w16cid="http://schemas.microsoft.com/office/word/2016/wordml/cid" xmlns:w16="http://schemas.microsoft.com/office/word/2018/wordml" xmlns:w16du="http://schemas.microsoft.com/office/word/2023/wordml/word16du" xmlns:w16sdtdh="http://schemas.microsoft.com/office/word/2020/wordml/sdtdatahash" xmlns:w16sdtfl="http://schemas.microsoft.com/office/word/2024/wordml/sdtformatlock" xmlns:w16se="http://schemas.microsoft.com/office/word/2015/wordml/symex" xmlns:wpg="http://schemas.microsoft.com/office/word/2010/wordprocessingGroup" xmlns:wpi="http://schemas.microsoft.com/office/word/2010/wordprocessingInk" xmlns:wne="http://schemas.microsoft.com/office/word/2006/wordml" xmlns:wps="http://schemas.microsoft.com/office/word/2010/wordprocessingShape" mc:Ignorable="w14 w15 w16se w16cid w16 w16cex w16sdtdh w16sdtfl w16du wp14">
   <w:endnote w:type="separator" w:id="-1">
     <w:p>
       <w:r>
@@ -19336,7 +18875,7 @@
 </file>
 
 <file path=word/footer1.xml><?xml version="1.0" encoding="utf-8"?>
-<w:ftr xmlns:wpc="http://schemas.microsoft.com/office/word/2010/wordprocessingCanvas" xmlns:cx="http://schemas.microsoft.com/office/drawing/2014/chartex" xmlns:cx1="http://schemas.microsoft.com/office/drawing/2015/9/8/chartex" xmlns:cx2="http://schemas.microsoft.com/office/drawing/2015/10/21/chartex" xmlns:cx3="http://schemas.microsoft.com/office/drawing/2016/5/9/chartex" xmlns:cx4="http://schemas.microsoft.com/office/drawing/2016/5/10/chartex" xmlns:cx5="http://schemas.microsoft.com/office/drawing/2016/5/11/chartex" xmlns:cx6="http://schemas.microsoft.com/office/drawing/2016/5/12/chartex" xmlns:cx7="http://schemas.microsoft.com/office/drawing/2016/5/13/chartex" xmlns:cx8="http://schemas.microsoft.com/office/drawing/2016/5/14/chartex" xmlns:mc="http://schemas.openxmlformats.org/markup-compatibility/2006" xmlns:aink="http://schemas.microsoft.com/office/drawing/2016/ink" xmlns:am3d="http://schemas.microsoft.com/office/drawing/2017/model3d" xmlns:o="urn:schemas-microsoft-com:office:office" xmlns:r="http://schemas.openxmlformats.org/officeDocument/2006/relationships" xmlns:m="http://schemas.openxmlformats.org/officeDocument/2006/math" xmlns:v="urn:schemas-microsoft-com:vml" xmlns:wp14="http://schemas.microsoft.com/office/word/2010/wordprocessingDrawing" xmlns:wp="http://schemas.openxmlformats.org/drawingml/2006/wordprocessingDrawing" xmlns:w10="urn:schemas-microsoft-com:office:word" xmlns:w="http://schemas.openxmlformats.org/wordprocessingml/2006/main" xmlns:w14="http://schemas.microsoft.com/office/word/2010/wordml" xmlns:w15="http://schemas.microsoft.com/office/word/2012/wordml" xmlns:w16cex="http://schemas.microsoft.com/office/word/2018/wordml/cex" xmlns:w16cid="http://schemas.microsoft.com/office/word/2016/wordml/cid" xmlns:w16="http://schemas.microsoft.com/office/word/2018/wordml" xmlns:w16sdtdh="http://schemas.microsoft.com/office/word/2020/wordml/sdtdatahash" xmlns:w16se="http://schemas.microsoft.com/office/word/2015/wordml/symex" xmlns:wpg="http://schemas.microsoft.com/office/word/2010/wordprocessingGroup" xmlns:wpi="http://schemas.microsoft.com/office/word/2010/wordprocessingInk" xmlns:wne="http://schemas.microsoft.com/office/word/2006/wordml" xmlns:wps="http://schemas.microsoft.com/office/word/2010/wordprocessingShape" mc:Ignorable="w14 w15 w16se w16cid w16 w16cex w16sdtdh wp14">
+<w:ftr xmlns:wpc="http://schemas.microsoft.com/office/word/2010/wordprocessingCanvas" xmlns:cx="http://schemas.microsoft.com/office/drawing/2014/chartex" xmlns:cx1="http://schemas.microsoft.com/office/drawing/2015/9/8/chartex" xmlns:cx2="http://schemas.microsoft.com/office/drawing/2015/10/21/chartex" xmlns:cx3="http://schemas.microsoft.com/office/drawing/2016/5/9/chartex" xmlns:cx4="http://schemas.microsoft.com/office/drawing/2016/5/10/chartex" xmlns:cx5="http://schemas.microsoft.com/office/drawing/2016/5/11/chartex" xmlns:cx6="http://schemas.microsoft.com/office/drawing/2016/5/12/chartex" xmlns:cx7="http://schemas.microsoft.com/office/drawing/2016/5/13/chartex" xmlns:cx8="http://schemas.microsoft.com/office/drawing/2016/5/14/chartex" xmlns:mc="http://schemas.openxmlformats.org/markup-compatibility/2006" xmlns:aink="http://schemas.microsoft.com/office/drawing/2016/ink" xmlns:am3d="http://schemas.microsoft.com/office/drawing/2017/model3d" xmlns:o="urn:schemas-microsoft-com:office:office" xmlns:oel="http://schemas.microsoft.com/office/2019/extlst" xmlns:r="http://schemas.openxmlformats.org/officeDocument/2006/relationships" xmlns:m="http://schemas.openxmlformats.org/officeDocument/2006/math" xmlns:v="urn:schemas-microsoft-com:vml" xmlns:wp14="http://schemas.microsoft.com/office/word/2010/wordprocessingDrawing" xmlns:wp="http://schemas.openxmlformats.org/drawingml/2006/wordprocessingDrawing" xmlns:w10="urn:schemas-microsoft-com:office:word" xmlns:w="http://schemas.openxmlformats.org/wordprocessingml/2006/main" xmlns:w14="http://schemas.microsoft.com/office/word/2010/wordml" xmlns:w15="http://schemas.microsoft.com/office/word/2012/wordml" xmlns:w16cex="http://schemas.microsoft.com/office/word/2018/wordml/cex" xmlns:w16cid="http://schemas.microsoft.com/office/word/2016/wordml/cid" xmlns:w16="http://schemas.microsoft.com/office/word/2018/wordml" xmlns:w16du="http://schemas.microsoft.com/office/word/2023/wordml/word16du" xmlns:w16sdtdh="http://schemas.microsoft.com/office/word/2020/wordml/sdtdatahash" xmlns:w16sdtfl="http://schemas.microsoft.com/office/word/2024/wordml/sdtformatlock" xmlns:w16se="http://schemas.microsoft.com/office/word/2015/wordml/symex" xmlns:wpg="http://schemas.microsoft.com/office/word/2010/wordprocessingGroup" xmlns:wpi="http://schemas.microsoft.com/office/word/2010/wordprocessingInk" xmlns:wne="http://schemas.microsoft.com/office/word/2006/wordml" xmlns:wps="http://schemas.microsoft.com/office/word/2010/wordprocessingShape" mc:Ignorable="w14 w15 w16se w16cid w16 w16cex w16sdtdh w16sdtfl w16du wp14">
   <w:p>
     <w:pPr>
       <w:pStyle w:val="a3"/>
@@ -19492,7 +19031,7 @@
 </file>
 
 <file path=word/footnotes.xml><?xml version="1.0" encoding="utf-8"?>
-<w:footnotes xmlns:wpc="http://schemas.microsoft.com/office/word/2010/wordprocessingCanvas" xmlns:cx="http://schemas.microsoft.com/office/drawing/2014/chartex" xmlns:cx1="http://schemas.microsoft.com/office/drawing/2015/9/8/chartex" xmlns:cx2="http://schemas.microsoft.com/office/drawing/2015/10/21/chartex" xmlns:cx3="http://schemas.microsoft.com/office/drawing/2016/5/9/chartex" xmlns:cx4="http://schemas.microsoft.com/office/drawing/2016/5/10/chartex" xmlns:cx5="http://schemas.microsoft.com/office/drawing/2016/5/11/chartex" xmlns:cx6="http://schemas.microsoft.com/office/drawing/2016/5/12/chartex" xmlns:cx7="http://schemas.microsoft.com/office/drawing/2016/5/13/chartex" xmlns:cx8="http://schemas.microsoft.com/office/drawing/2016/5/14/chartex" xmlns:mc="http://schemas.openxmlformats.org/markup-compatibility/2006" xmlns:aink="http://schemas.microsoft.com/office/drawing/2016/ink" xmlns:am3d="http://schemas.microsoft.com/office/drawing/2017/model3d" xmlns:o="urn:schemas-microsoft-com:office:office" xmlns:r="http://schemas.openxmlformats.org/officeDocument/2006/relationships" xmlns:m="http://schemas.openxmlformats.org/officeDocument/2006/math" xmlns:v="urn:schemas-microsoft-com:vml" xmlns:wp14="http://schemas.microsoft.com/office/word/2010/wordprocessingDrawing" xmlns:wp="http://schemas.openxmlformats.org/drawingml/2006/wordprocessingDrawing" xmlns:w10="urn:schemas-microsoft-com:office:word" xmlns:w="http://schemas.openxmlformats.org/wordprocessingml/2006/main" xmlns:w14="http://schemas.microsoft.com/office/word/2010/wordml" xmlns:w15="http://schemas.microsoft.com/office/word/2012/wordml" xmlns:w16cex="http://schemas.microsoft.com/office/word/2018/wordml/cex" xmlns:w16cid="http://schemas.microsoft.com/office/word/2016/wordml/cid" xmlns:w16="http://schemas.microsoft.com/office/word/2018/wordml" xmlns:w16sdtdh="http://schemas.microsoft.com/office/word/2020/wordml/sdtdatahash" xmlns:w16se="http://schemas.microsoft.com/office/word/2015/wordml/symex" xmlns:wpg="http://schemas.microsoft.com/office/word/2010/wordprocessingGroup" xmlns:wpi="http://schemas.microsoft.com/office/word/2010/wordprocessingInk" xmlns:wne="http://schemas.microsoft.com/office/word/2006/wordml" xmlns:wps="http://schemas.microsoft.com/office/word/2010/wordprocessingShape" mc:Ignorable="w14 w15 w16se w16cid w16 w16cex w16sdtdh wp14">
+<w:footnotes xmlns:wpc="http://schemas.microsoft.com/office/word/2010/wordprocessingCanvas" xmlns:cx="http://schemas.microsoft.com/office/drawing/2014/chartex" xmlns:cx1="http://schemas.microsoft.com/office/drawing/2015/9/8/chartex" xmlns:cx2="http://schemas.microsoft.com/office/drawing/2015/10/21/chartex" xmlns:cx3="http://schemas.microsoft.com/office/drawing/2016/5/9/chartex" xmlns:cx4="http://schemas.microsoft.com/office/drawing/2016/5/10/chartex" xmlns:cx5="http://schemas.microsoft.com/office/drawing/2016/5/11/chartex" xmlns:cx6="http://schemas.microsoft.com/office/drawing/2016/5/12/chartex" xmlns:cx7="http://schemas.microsoft.com/office/drawing/2016/5/13/chartex" xmlns:cx8="http://schemas.microsoft.com/office/drawing/2016/5/14/chartex" xmlns:mc="http://schemas.openxmlformats.org/markup-compatibility/2006" xmlns:aink="http://schemas.microsoft.com/office/drawing/2016/ink" xmlns:am3d="http://schemas.microsoft.com/office/drawing/2017/model3d" xmlns:o="urn:schemas-microsoft-com:office:office" xmlns:oel="http://schemas.microsoft.com/office/2019/extlst" xmlns:r="http://schemas.openxmlformats.org/officeDocument/2006/relationships" xmlns:m="http://schemas.openxmlformats.org/officeDocument/2006/math" xmlns:v="urn:schemas-microsoft-com:vml" xmlns:wp14="http://schemas.microsoft.com/office/word/2010/wordprocessingDrawing" xmlns:wp="http://schemas.openxmlformats.org/drawingml/2006/wordprocessingDrawing" xmlns:w10="urn:schemas-microsoft-com:office:word" xmlns:w="http://schemas.openxmlformats.org/wordprocessingml/2006/main" xmlns:w14="http://schemas.microsoft.com/office/word/2010/wordml" xmlns:w15="http://schemas.microsoft.com/office/word/2012/wordml" xmlns:w16cex="http://schemas.microsoft.com/office/word/2018/wordml/cex" xmlns:w16cid="http://schemas.microsoft.com/office/word/2016/wordml/cid" xmlns:w16="http://schemas.microsoft.com/office/word/2018/wordml" xmlns:w16du="http://schemas.microsoft.com/office/word/2023/wordml/word16du" xmlns:w16sdtdh="http://schemas.microsoft.com/office/word/2020/wordml/sdtdatahash" xmlns:w16sdtfl="http://schemas.microsoft.com/office/word/2024/wordml/sdtformatlock" xmlns:w16se="http://schemas.microsoft.com/office/word/2015/wordml/symex" xmlns:wpg="http://schemas.microsoft.com/office/word/2010/wordprocessingGroup" xmlns:wpi="http://schemas.microsoft.com/office/word/2010/wordprocessingInk" xmlns:wne="http://schemas.microsoft.com/office/word/2006/wordml" xmlns:wps="http://schemas.microsoft.com/office/word/2010/wordprocessingShape" mc:Ignorable="w14 w15 w16se w16cid w16 w16cex w16sdtdh w16sdtfl w16du wp14">
   <w:footnote w:type="separator" w:id="-1">
     <w:p>
       <w:r>
@@ -19511,7 +19050,7 @@
 </file>
 
 <file path=word/numbering.xml><?xml version="1.0" encoding="utf-8"?>
-<w:numbering xmlns:wpc="http://schemas.microsoft.com/office/word/2010/wordprocessingCanvas" xmlns:cx="http://schemas.microsoft.com/office/drawing/2014/chartex" xmlns:cx1="http://schemas.microsoft.com/office/drawing/2015/9/8/chartex" xmlns:cx2="http://schemas.microsoft.com/office/drawing/2015/10/21/chartex" xmlns:cx3="http://schemas.microsoft.com/office/drawing/2016/5/9/chartex" xmlns:cx4="http://schemas.microsoft.com/office/drawing/2016/5/10/chartex" xmlns:cx5="http://schemas.microsoft.com/office/drawing/2016/5/11/chartex" xmlns:cx6="http://schemas.microsoft.com/office/drawing/2016/5/12/chartex" xmlns:cx7="http://schemas.microsoft.com/office/drawing/2016/5/13/chartex" xmlns:cx8="http://schemas.microsoft.com/office/drawing/2016/5/14/chartex" xmlns:mc="http://schemas.openxmlformats.org/markup-compatibility/2006" xmlns:aink="http://schemas.microsoft.com/office/drawing/2016/ink" xmlns:am3d="http://schemas.microsoft.com/office/drawing/2017/model3d" xmlns:o="urn:schemas-microsoft-com:office:office" xmlns:r="http://schemas.openxmlformats.org/officeDocument/2006/relationships" xmlns:m="http://schemas.openxmlformats.org/officeDocument/2006/math" xmlns:v="urn:schemas-microsoft-com:vml" xmlns:wp14="http://schemas.microsoft.com/office/word/2010/wordprocessingDrawing" xmlns:wp="http://schemas.openxmlformats.org/drawingml/2006/wordprocessingDrawing" xmlns:w10="urn:schemas-microsoft-com:office:word" xmlns:w="http://schemas.openxmlformats.org/wordprocessingml/2006/main" xmlns:w14="http://schemas.microsoft.com/office/word/2010/wordml" xmlns:w15="http://schemas.microsoft.com/office/word/2012/wordml" xmlns:w16cex="http://schemas.microsoft.com/office/word/2018/wordml/cex" xmlns:w16cid="http://schemas.microsoft.com/office/word/2016/wordml/cid" xmlns:w16="http://schemas.microsoft.com/office/word/2018/wordml" xmlns:w16sdtdh="http://schemas.microsoft.com/office/word/2020/wordml/sdtdatahash" xmlns:w16se="http://schemas.microsoft.com/office/word/2015/wordml/symex" xmlns:wpg="http://schemas.microsoft.com/office/word/2010/wordprocessingGroup" xmlns:wpi="http://schemas.microsoft.com/office/word/2010/wordprocessingInk" xmlns:wne="http://schemas.microsoft.com/office/word/2006/wordml" xmlns:wps="http://schemas.microsoft.com/office/word/2010/wordprocessingShape" mc:Ignorable="w14 w15 w16se w16cid w16 w16cex w16sdtdh wp14">
+<w:numbering xmlns:wpc="http://schemas.microsoft.com/office/word/2010/wordprocessingCanvas" xmlns:cx="http://schemas.microsoft.com/office/drawing/2014/chartex" xmlns:cx1="http://schemas.microsoft.com/office/drawing/2015/9/8/chartex" xmlns:cx2="http://schemas.microsoft.com/office/drawing/2015/10/21/chartex" xmlns:cx3="http://schemas.microsoft.com/office/drawing/2016/5/9/chartex" xmlns:cx4="http://schemas.microsoft.com/office/drawing/2016/5/10/chartex" xmlns:cx5="http://schemas.microsoft.com/office/drawing/2016/5/11/chartex" xmlns:cx6="http://schemas.microsoft.com/office/drawing/2016/5/12/chartex" xmlns:cx7="http://schemas.microsoft.com/office/drawing/2016/5/13/chartex" xmlns:cx8="http://schemas.microsoft.com/office/drawing/2016/5/14/chartex" xmlns:mc="http://schemas.openxmlformats.org/markup-compatibility/2006" xmlns:aink="http://schemas.microsoft.com/office/drawing/2016/ink" xmlns:am3d="http://schemas.microsoft.com/office/drawing/2017/model3d" xmlns:o="urn:schemas-microsoft-com:office:office" xmlns:oel="http://schemas.microsoft.com/office/2019/extlst" xmlns:r="http://schemas.openxmlformats.org/officeDocument/2006/relationships" xmlns:m="http://schemas.openxmlformats.org/officeDocument/2006/math" xmlns:v="urn:schemas-microsoft-com:vml" xmlns:wp14="http://schemas.microsoft.com/office/word/2010/wordprocessingDrawing" xmlns:wp="http://schemas.openxmlformats.org/drawingml/2006/wordprocessingDrawing" xmlns:w10="urn:schemas-microsoft-com:office:word" xmlns:w="http://schemas.openxmlformats.org/wordprocessingml/2006/main" xmlns:w14="http://schemas.microsoft.com/office/word/2010/wordml" xmlns:w15="http://schemas.microsoft.com/office/word/2012/wordml" xmlns:w16cex="http://schemas.microsoft.com/office/word/2018/wordml/cex" xmlns:w16cid="http://schemas.microsoft.com/office/word/2016/wordml/cid" xmlns:w16="http://schemas.microsoft.com/office/word/2018/wordml" xmlns:w16du="http://schemas.microsoft.com/office/word/2023/wordml/word16du" xmlns:w16sdtdh="http://schemas.microsoft.com/office/word/2020/wordml/sdtdatahash" xmlns:w16sdtfl="http://schemas.microsoft.com/office/word/2024/wordml/sdtformatlock" xmlns:w16se="http://schemas.microsoft.com/office/word/2015/wordml/symex" xmlns:wpg="http://schemas.microsoft.com/office/word/2010/wordprocessingGroup" xmlns:wpi="http://schemas.microsoft.com/office/word/2010/wordprocessingInk" xmlns:wne="http://schemas.microsoft.com/office/word/2006/wordml" xmlns:wps="http://schemas.microsoft.com/office/word/2010/wordprocessingShape" mc:Ignorable="w14 w15 w16se w16cid w16 w16cex w16sdtdh w16sdtfl w16du wp14">
   <w:abstractNum w:abstractNumId="0" w15:restartNumberingAfterBreak="0">
     <w:nsid w:val="003066EC"/>
     <w:multiLevelType w:val="multilevel"/>
@@ -26343,175 +25882,175 @@
       </w:rPr>
     </w:lvl>
   </w:abstractNum>
-  <w:num w:numId="1">
+  <w:num w:numId="1" w16cid:durableId="1274022879">
     <w:abstractNumId w:val="44"/>
   </w:num>
-  <w:num w:numId="2">
+  <w:num w:numId="2" w16cid:durableId="1483154719">
     <w:abstractNumId w:val="4"/>
   </w:num>
-  <w:num w:numId="3">
+  <w:num w:numId="3" w16cid:durableId="2006469710">
     <w:abstractNumId w:val="32"/>
   </w:num>
-  <w:num w:numId="4">
+  <w:num w:numId="4" w16cid:durableId="107042440">
     <w:abstractNumId w:val="12"/>
   </w:num>
-  <w:num w:numId="5">
+  <w:num w:numId="5" w16cid:durableId="1350525989">
     <w:abstractNumId w:val="7"/>
   </w:num>
-  <w:num w:numId="6">
+  <w:num w:numId="6" w16cid:durableId="1341658603">
     <w:abstractNumId w:val="46"/>
   </w:num>
-  <w:num w:numId="7">
+  <w:num w:numId="7" w16cid:durableId="398678731">
     <w:abstractNumId w:val="20"/>
   </w:num>
-  <w:num w:numId="8">
+  <w:num w:numId="8" w16cid:durableId="1741630764">
     <w:abstractNumId w:val="41"/>
   </w:num>
-  <w:num w:numId="9">
+  <w:num w:numId="9" w16cid:durableId="688876631">
     <w:abstractNumId w:val="29"/>
   </w:num>
-  <w:num w:numId="10">
+  <w:num w:numId="10" w16cid:durableId="905453455">
     <w:abstractNumId w:val="49"/>
   </w:num>
-  <w:num w:numId="11">
+  <w:num w:numId="11" w16cid:durableId="1637680160">
     <w:abstractNumId w:val="16"/>
   </w:num>
-  <w:num w:numId="12">
+  <w:num w:numId="12" w16cid:durableId="92437350">
     <w:abstractNumId w:val="33"/>
   </w:num>
-  <w:num w:numId="13">
+  <w:num w:numId="13" w16cid:durableId="1381173366">
     <w:abstractNumId w:val="21"/>
   </w:num>
-  <w:num w:numId="14">
+  <w:num w:numId="14" w16cid:durableId="1726830852">
     <w:abstractNumId w:val="25"/>
   </w:num>
-  <w:num w:numId="15">
+  <w:num w:numId="15" w16cid:durableId="1285964332">
     <w:abstractNumId w:val="55"/>
   </w:num>
-  <w:num w:numId="16">
+  <w:num w:numId="16" w16cid:durableId="2035691819">
     <w:abstractNumId w:val="9"/>
   </w:num>
-  <w:num w:numId="17">
+  <w:num w:numId="17" w16cid:durableId="1160124062">
     <w:abstractNumId w:val="42"/>
   </w:num>
-  <w:num w:numId="18">
+  <w:num w:numId="18" w16cid:durableId="1344241616">
     <w:abstractNumId w:val="35"/>
   </w:num>
-  <w:num w:numId="19">
+  <w:num w:numId="19" w16cid:durableId="98573598">
     <w:abstractNumId w:val="53"/>
   </w:num>
-  <w:num w:numId="20">
+  <w:num w:numId="20" w16cid:durableId="515194096">
     <w:abstractNumId w:val="52"/>
   </w:num>
-  <w:num w:numId="21">
+  <w:num w:numId="21" w16cid:durableId="895317471">
     <w:abstractNumId w:val="37"/>
   </w:num>
-  <w:num w:numId="22">
+  <w:num w:numId="22" w16cid:durableId="149712172">
     <w:abstractNumId w:val="10"/>
   </w:num>
-  <w:num w:numId="23">
+  <w:num w:numId="23" w16cid:durableId="1020934023">
     <w:abstractNumId w:val="30"/>
   </w:num>
-  <w:num w:numId="24">
+  <w:num w:numId="24" w16cid:durableId="1601066183">
     <w:abstractNumId w:val="34"/>
   </w:num>
-  <w:num w:numId="25">
+  <w:num w:numId="25" w16cid:durableId="1990597161">
     <w:abstractNumId w:val="50"/>
   </w:num>
-  <w:num w:numId="26">
+  <w:num w:numId="26" w16cid:durableId="2038189096">
     <w:abstractNumId w:val="13"/>
   </w:num>
-  <w:num w:numId="27">
+  <w:num w:numId="27" w16cid:durableId="634917114">
     <w:abstractNumId w:val="5"/>
   </w:num>
-  <w:num w:numId="28">
+  <w:num w:numId="28" w16cid:durableId="1903177534">
     <w:abstractNumId w:val="27"/>
   </w:num>
-  <w:num w:numId="29">
+  <w:num w:numId="29" w16cid:durableId="500197890">
     <w:abstractNumId w:val="19"/>
   </w:num>
-  <w:num w:numId="30">
+  <w:num w:numId="30" w16cid:durableId="519860196">
     <w:abstractNumId w:val="3"/>
   </w:num>
-  <w:num w:numId="31">
+  <w:num w:numId="31" w16cid:durableId="526405027">
     <w:abstractNumId w:val="1"/>
   </w:num>
-  <w:num w:numId="32">
+  <w:num w:numId="32" w16cid:durableId="694505812">
     <w:abstractNumId w:val="8"/>
   </w:num>
-  <w:num w:numId="33">
+  <w:num w:numId="33" w16cid:durableId="1853718307">
     <w:abstractNumId w:val="14"/>
   </w:num>
-  <w:num w:numId="34">
+  <w:num w:numId="34" w16cid:durableId="1645045768">
     <w:abstractNumId w:val="31"/>
   </w:num>
-  <w:num w:numId="35">
+  <w:num w:numId="35" w16cid:durableId="472917267">
     <w:abstractNumId w:val="43"/>
   </w:num>
-  <w:num w:numId="36">
+  <w:num w:numId="36" w16cid:durableId="1155031676">
     <w:abstractNumId w:val="47"/>
   </w:num>
-  <w:num w:numId="37">
+  <w:num w:numId="37" w16cid:durableId="1431201040">
     <w:abstractNumId w:val="26"/>
   </w:num>
-  <w:num w:numId="38">
+  <w:num w:numId="38" w16cid:durableId="127553180">
     <w:abstractNumId w:val="40"/>
   </w:num>
-  <w:num w:numId="39">
+  <w:num w:numId="39" w16cid:durableId="1197278245">
     <w:abstractNumId w:val="15"/>
   </w:num>
-  <w:num w:numId="40">
+  <w:num w:numId="40" w16cid:durableId="573004468">
     <w:abstractNumId w:val="23"/>
   </w:num>
-  <w:num w:numId="41">
+  <w:num w:numId="41" w16cid:durableId="748697353">
     <w:abstractNumId w:val="24"/>
   </w:num>
-  <w:num w:numId="42">
+  <w:num w:numId="42" w16cid:durableId="2021813655">
     <w:abstractNumId w:val="51"/>
   </w:num>
-  <w:num w:numId="43">
+  <w:num w:numId="43" w16cid:durableId="1448767501">
     <w:abstractNumId w:val="22"/>
   </w:num>
-  <w:num w:numId="44">
+  <w:num w:numId="44" w16cid:durableId="430440810">
     <w:abstractNumId w:val="38"/>
   </w:num>
-  <w:num w:numId="45">
+  <w:num w:numId="45" w16cid:durableId="426772598">
     <w:abstractNumId w:val="39"/>
   </w:num>
-  <w:num w:numId="46">
+  <w:num w:numId="46" w16cid:durableId="257254477">
     <w:abstractNumId w:val="6"/>
   </w:num>
-  <w:num w:numId="47">
+  <w:num w:numId="47" w16cid:durableId="1744722374">
     <w:abstractNumId w:val="54"/>
   </w:num>
-  <w:num w:numId="48">
+  <w:num w:numId="48" w16cid:durableId="1950311545">
     <w:abstractNumId w:val="17"/>
   </w:num>
-  <w:num w:numId="49">
+  <w:num w:numId="49" w16cid:durableId="326443399">
     <w:abstractNumId w:val="48"/>
   </w:num>
-  <w:num w:numId="50">
+  <w:num w:numId="50" w16cid:durableId="2052681576">
     <w:abstractNumId w:val="36"/>
   </w:num>
-  <w:num w:numId="51">
+  <w:num w:numId="51" w16cid:durableId="65033678">
     <w:abstractNumId w:val="18"/>
   </w:num>
-  <w:num w:numId="52">
+  <w:num w:numId="52" w16cid:durableId="1071928294">
     <w:abstractNumId w:val="28"/>
   </w:num>
-  <w:num w:numId="53">
+  <w:num w:numId="53" w16cid:durableId="1033699957">
     <w:abstractNumId w:val="2"/>
   </w:num>
-  <w:num w:numId="54">
+  <w:num w:numId="54" w16cid:durableId="353655669">
     <w:abstractNumId w:val="11"/>
   </w:num>
-  <w:num w:numId="55">
+  <w:num w:numId="55" w16cid:durableId="1426724882">
     <w:abstractNumId w:val="56"/>
   </w:num>
-  <w:num w:numId="56">
+  <w:num w:numId="56" w16cid:durableId="1985810905">
     <w:abstractNumId w:val="45"/>
   </w:num>
-  <w:num w:numId="57">
+  <w:num w:numId="57" w16cid:durableId="1021130620">
     <w:abstractNumId w:val="0"/>
   </w:num>
   <w:numIdMacAtCleanup w:val="49"/>
@@ -26519,7 +26058,7 @@
 </file>
 
 <file path=word/styles.xml><?xml version="1.0" encoding="utf-8"?>
-<w:styles xmlns:mc="http://schemas.openxmlformats.org/markup-compatibility/2006" xmlns:r="http://schemas.openxmlformats.org/officeDocument/2006/relationships" xmlns:w="http://schemas.openxmlformats.org/wordprocessingml/2006/main" xmlns:w14="http://schemas.microsoft.com/office/word/2010/wordml" xmlns:w15="http://schemas.microsoft.com/office/word/2012/wordml" xmlns:w16cex="http://schemas.microsoft.com/office/word/2018/wordml/cex" xmlns:w16cid="http://schemas.microsoft.com/office/word/2016/wordml/cid" xmlns:w16="http://schemas.microsoft.com/office/word/2018/wordml" xmlns:w16sdtdh="http://schemas.microsoft.com/office/word/2020/wordml/sdtdatahash" xmlns:w16se="http://schemas.microsoft.com/office/word/2015/wordml/symex" mc:Ignorable="w14 w15 w16se w16cid w16 w16cex w16sdtdh">
+<w:styles xmlns:mc="http://schemas.openxmlformats.org/markup-compatibility/2006" xmlns:r="http://schemas.openxmlformats.org/officeDocument/2006/relationships" xmlns:w="http://schemas.openxmlformats.org/wordprocessingml/2006/main" xmlns:w14="http://schemas.microsoft.com/office/word/2010/wordml" xmlns:w15="http://schemas.microsoft.com/office/word/2012/wordml" xmlns:w16cex="http://schemas.microsoft.com/office/word/2018/wordml/cex" xmlns:w16cid="http://schemas.microsoft.com/office/word/2016/wordml/cid" xmlns:w16="http://schemas.microsoft.com/office/word/2018/wordml" xmlns:w16du="http://schemas.microsoft.com/office/word/2023/wordml/word16du" xmlns:w16sdtdh="http://schemas.microsoft.com/office/word/2020/wordml/sdtdatahash" xmlns:w16sdtfl="http://schemas.microsoft.com/office/word/2024/wordml/sdtformatlock" xmlns:w16se="http://schemas.microsoft.com/office/word/2015/wordml/symex" mc:Ignorable="w14 w15 w16se w16cid w16 w16cex w16sdtdh w16sdtfl w16du">
   <w:docDefaults>
     <w:rPrDefault>
       <w:rPr>

</xml_diff>